<commit_message>
MAJ Modele xcos emericc
</commit_message>
<xml_diff>
--- a/Serie_2_IS_SLCI/IS_1/MAXPID/SLCI-Maxpid.docx
+++ b/Serie_2_IS_SLCI/IS_1/MAXPID/SLCI-Maxpid.docx
@@ -144,7 +144,6 @@
                 <w:kern w:val="32"/>
               </w:rPr>
             </w:pPr>
-            <w:proofErr w:type="spellStart"/>
             <w:r>
               <w:rPr>
                 <w:b/>
@@ -153,9 +152,8 @@
                 <w:sz w:val="32"/>
                 <w:szCs w:val="32"/>
               </w:rPr>
-              <w:t>Evaluer</w:t>
+              <w:t>Évaluer</w:t>
             </w:r>
-            <w:proofErr w:type="spellEnd"/>
             <w:r>
               <w:rPr>
                 <w:b/>
@@ -288,7 +286,7 @@
                             </a:clrChange>
                             <a:extLst>
                               <a:ext uri="{28A0092B-C50C-407E-A947-70E740481C1C}">
-                                <a14:useLocalDpi xmlns:a14="http://schemas.microsoft.com/office/drawing/2010/main" xmlns:wps="http://schemas.microsoft.com/office/word/2010/wordprocessingShape" xmlns:wpi="http://schemas.microsoft.com/office/word/2010/wordprocessingInk" xmlns:wpg="http://schemas.microsoft.com/office/word/2010/wordprocessingGroup" xmlns:w14="http://schemas.microsoft.com/office/word/2010/wordml" xmlns:w="http://schemas.openxmlformats.org/wordprocessingml/2006/main" xmlns:w10="urn:schemas-microsoft-com:office:word" xmlns:wp14="http://schemas.microsoft.com/office/word/2010/wordprocessingDrawing" xmlns:v="urn:schemas-microsoft-com:vml" xmlns:o="urn:schemas-microsoft-com:office:office" xmlns:mc="http://schemas.openxmlformats.org/markup-compatibility/2006" xmlns:wpc="http://schemas.microsoft.com/office/word/2010/wordprocessingCanvas" xmlns="" val="0"/>
+                                <a14:useLocalDpi xmlns="" xmlns:wpc="http://schemas.microsoft.com/office/word/2010/wordprocessingCanvas" xmlns:mc="http://schemas.openxmlformats.org/markup-compatibility/2006" xmlns:o="urn:schemas-microsoft-com:office:office" xmlns:v="urn:schemas-microsoft-com:vml" xmlns:wp14="http://schemas.microsoft.com/office/word/2010/wordprocessingDrawing" xmlns:w10="urn:schemas-microsoft-com:office:word" xmlns:w="http://schemas.openxmlformats.org/wordprocessingml/2006/main" xmlns:w14="http://schemas.microsoft.com/office/word/2010/wordml" xmlns:wpg="http://schemas.microsoft.com/office/word/2010/wordprocessingGroup" xmlns:wpi="http://schemas.microsoft.com/office/word/2010/wordprocessingInk" xmlns:wps="http://schemas.microsoft.com/office/word/2010/wordprocessingShape" xmlns:a14="http://schemas.microsoft.com/office/drawing/2010/main" val="0"/>
                               </a:ext>
                             </a:extLst>
                           </a:blip>
@@ -471,20 +469,8 @@
                 <w:sz w:val="32"/>
                 <w:szCs w:val="32"/>
               </w:rPr>
-              <w:t xml:space="preserve">du </w:t>
+              <w:t>du Maxpid</w:t>
             </w:r>
-            <w:proofErr w:type="spellStart"/>
-            <w:r>
-              <w:rPr>
-                <w:b/>
-                <w:i/>
-                <w:kern w:val="32"/>
-                <w:sz w:val="32"/>
-                <w:szCs w:val="32"/>
-              </w:rPr>
-              <w:t>Maxpid</w:t>
-            </w:r>
-            <w:proofErr w:type="spellEnd"/>
           </w:p>
         </w:tc>
       </w:tr>
@@ -715,7 +701,7 @@
                     <a:blip r:embed="rId13" cstate="print">
                       <a:extLst>
                         <a:ext uri="{28A0092B-C50C-407E-A947-70E740481C1C}">
-                          <a14:useLocalDpi xmlns:a14="http://schemas.microsoft.com/office/drawing/2010/main" xmlns:wps="http://schemas.microsoft.com/office/word/2010/wordprocessingShape" xmlns:wpi="http://schemas.microsoft.com/office/word/2010/wordprocessingInk" xmlns:wpg="http://schemas.microsoft.com/office/word/2010/wordprocessingGroup" xmlns:w14="http://schemas.microsoft.com/office/word/2010/wordml" xmlns:w="http://schemas.openxmlformats.org/wordprocessingml/2006/main" xmlns:w10="urn:schemas-microsoft-com:office:word" xmlns:wp14="http://schemas.microsoft.com/office/word/2010/wordprocessingDrawing" xmlns:v="urn:schemas-microsoft-com:vml" xmlns:o="urn:schemas-microsoft-com:office:office" xmlns:mc="http://schemas.openxmlformats.org/markup-compatibility/2006" xmlns:wpc="http://schemas.microsoft.com/office/word/2010/wordprocessingCanvas" xmlns="" val="0"/>
+                          <a14:useLocalDpi xmlns="" xmlns:wpc="http://schemas.microsoft.com/office/word/2010/wordprocessingCanvas" xmlns:mc="http://schemas.openxmlformats.org/markup-compatibility/2006" xmlns:o="urn:schemas-microsoft-com:office:office" xmlns:v="urn:schemas-microsoft-com:vml" xmlns:wp14="http://schemas.microsoft.com/office/word/2010/wordprocessingDrawing" xmlns:w10="urn:schemas-microsoft-com:office:word" xmlns:w="http://schemas.openxmlformats.org/wordprocessingml/2006/main" xmlns:w14="http://schemas.microsoft.com/office/word/2010/wordml" xmlns:wpg="http://schemas.microsoft.com/office/word/2010/wordprocessingGroup" xmlns:wpi="http://schemas.microsoft.com/office/word/2010/wordprocessingInk" xmlns:wps="http://schemas.microsoft.com/office/word/2010/wordprocessingShape" xmlns:a14="http://schemas.microsoft.com/office/drawing/2010/main" val="0"/>
                         </a:ext>
                       </a:extLst>
                     </a:blip>
@@ -840,15 +826,7 @@
         <w:t xml:space="preserve">Sur le </w:t>
       </w:r>
       <w:r>
-        <w:t xml:space="preserve">bureau menu Démarrer - </w:t>
-      </w:r>
-      <w:proofErr w:type="spellStart"/>
-      <w:r>
-        <w:t>Maxpid</w:t>
-      </w:r>
-      <w:proofErr w:type="spellEnd"/>
-      <w:r>
-        <w:t xml:space="preserve"> - </w:t>
+        <w:t xml:space="preserve">bureau menu Démarrer - Maxpid - </w:t>
       </w:r>
       <w:proofErr w:type="spellStart"/>
       <w:r>
@@ -924,15 +902,7 @@
         </w:drawing>
       </w:r>
       <w:r>
-        <w:t xml:space="preserve">, vous pourrez visualiser des vidéos permettant de voir le </w:t>
-      </w:r>
-      <w:proofErr w:type="spellStart"/>
-      <w:r>
-        <w:t>Maxpid</w:t>
-      </w:r>
-      <w:proofErr w:type="spellEnd"/>
-      <w:r>
-        <w:t xml:space="preserve"> en situation industrielle.</w:t>
+        <w:t>, vous pourrez visualiser des vidéos permettant de voir le Maxpid en situation industrielle.</w:t>
       </w:r>
     </w:p>
     <w:p>
@@ -944,15 +914,7 @@
         </w:numPr>
       </w:pPr>
       <w:r>
-        <w:t xml:space="preserve">En revenant au menu principal et en allant dans le menu Documents </w:t>
-      </w:r>
-      <w:proofErr w:type="spellStart"/>
-      <w:r>
-        <w:t>Maxpid</w:t>
-      </w:r>
-      <w:proofErr w:type="spellEnd"/>
-      <w:r>
-        <w:t xml:space="preserve">, vous trouverez des informations sur les différents constituants. </w:t>
+        <w:t xml:space="preserve">En revenant au menu principal et en allant dans le menu Documents Maxpid, vous trouverez des informations sur les différents constituants. </w:t>
       </w:r>
     </w:p>
     <w:p/>
@@ -974,15 +936,7 @@
         </w:numPr>
       </w:pPr>
       <w:r>
-        <w:t xml:space="preserve">Revenir au menu principal, « Pilotage </w:t>
-      </w:r>
-      <w:proofErr w:type="spellStart"/>
-      <w:r>
-        <w:t>Maxpid</w:t>
-      </w:r>
-      <w:proofErr w:type="spellEnd"/>
-      <w:r>
-        <w:t> »</w:t>
+        <w:t>Revenir au menu principal, « Pilotage Maxpid »</w:t>
       </w:r>
     </w:p>
     <w:p>
@@ -995,15 +949,7 @@
       </w:pPr>
       <w:r>
         <w:lastRenderedPageBreak/>
-        <w:t xml:space="preserve">Si ce n’est pas déjà le cas, établir la connexion logicielle entre le </w:t>
-      </w:r>
-      <w:proofErr w:type="spellStart"/>
-      <w:r>
-        <w:t>Maxpid</w:t>
-      </w:r>
-      <w:proofErr w:type="spellEnd"/>
-      <w:r>
-        <w:t xml:space="preserve"> et le logiciel : </w:t>
+        <w:t xml:space="preserve">Si ce n’est pas déjà le cas, établir la connexion logicielle entre le Maxpid et le logiciel : </w:t>
       </w:r>
       <w:r>
         <w:rPr>
@@ -1212,15 +1158,7 @@
         </w:drawing>
       </w:r>
       <w:r>
-        <w:t xml:space="preserve"> </w:t>
-      </w:r>
-      <w:proofErr w:type="gramStart"/>
-      <w:r>
-        <w:t>observer</w:t>
-      </w:r>
-      <w:proofErr w:type="gramEnd"/>
-      <w:r>
-        <w:t xml:space="preserve"> le comportement du système.</w:t>
+        <w:t xml:space="preserve"> observer le comportement du système.</w:t>
       </w:r>
     </w:p>
     <w:p/>
@@ -1259,23 +1197,7 @@
           <w:b/>
           <w:i/>
         </w:rPr>
-        <w:t xml:space="preserve">déterminer les composants qui composent le </w:t>
-      </w:r>
-      <w:proofErr w:type="spellStart"/>
-      <w:r>
-        <w:rPr>
-          <w:b/>
-          <w:i/>
-        </w:rPr>
-        <w:t>Maxpid</w:t>
-      </w:r>
-      <w:proofErr w:type="spellEnd"/>
-      <w:r>
-        <w:rPr>
-          <w:b/>
-          <w:i/>
-        </w:rPr>
-        <w:t>.</w:t>
+        <w:t>déterminer les composants qui composent le Maxpid.</w:t>
       </w:r>
     </w:p>
     <w:p/>
@@ -1309,7 +1231,7 @@
                     <a:blip r:embed="rId19" cstate="print">
                       <a:extLst>
                         <a:ext uri="{28A0092B-C50C-407E-A947-70E740481C1C}">
-                          <a14:useLocalDpi xmlns:a14="http://schemas.microsoft.com/office/drawing/2010/main" xmlns:wps="http://schemas.microsoft.com/office/word/2010/wordprocessingShape" xmlns:wpi="http://schemas.microsoft.com/office/word/2010/wordprocessingInk" xmlns:wpg="http://schemas.microsoft.com/office/word/2010/wordprocessingGroup" xmlns:w14="http://schemas.microsoft.com/office/word/2010/wordml" xmlns:w="http://schemas.openxmlformats.org/wordprocessingml/2006/main" xmlns:w10="urn:schemas-microsoft-com:office:word" xmlns:wp14="http://schemas.microsoft.com/office/word/2010/wordprocessingDrawing" xmlns:v="urn:schemas-microsoft-com:vml" xmlns:o="urn:schemas-microsoft-com:office:office" xmlns:mc="http://schemas.openxmlformats.org/markup-compatibility/2006" xmlns:wpc="http://schemas.microsoft.com/office/word/2010/wordprocessingCanvas" xmlns="" val="0"/>
+                          <a14:useLocalDpi xmlns="" xmlns:wpc="http://schemas.microsoft.com/office/word/2010/wordprocessingCanvas" xmlns:mc="http://schemas.openxmlformats.org/markup-compatibility/2006" xmlns:o="urn:schemas-microsoft-com:office:office" xmlns:v="urn:schemas-microsoft-com:vml" xmlns:wp14="http://schemas.microsoft.com/office/word/2010/wordprocessingDrawing" xmlns:w10="urn:schemas-microsoft-com:office:word" xmlns:w="http://schemas.openxmlformats.org/wordprocessingml/2006/main" xmlns:w14="http://schemas.microsoft.com/office/word/2010/wordml" xmlns:wpg="http://schemas.microsoft.com/office/word/2010/wordprocessingGroup" xmlns:wpi="http://schemas.microsoft.com/office/word/2010/wordprocessingInk" xmlns:wps="http://schemas.microsoft.com/office/word/2010/wordprocessingShape" xmlns:a14="http://schemas.microsoft.com/office/drawing/2010/main" val="0"/>
                         </a:ext>
                       </a:extLst>
                     </a:blip>
@@ -1421,15 +1343,7 @@
         <w:t>Sur la feuille de synthèse</w:t>
       </w:r>
       <w:r>
-        <w:t xml:space="preserve">, remplir la chaîne fonctionnelle associée au </w:t>
-      </w:r>
-      <w:proofErr w:type="spellStart"/>
-      <w:r>
-        <w:t>Maxpid</w:t>
-      </w:r>
-      <w:proofErr w:type="spellEnd"/>
-      <w:r>
-        <w:t>.</w:t>
+        <w:t>, remplir la chaîne fonctionnelle associée au Maxpid.</w:t>
       </w:r>
     </w:p>
     <w:p>
@@ -1476,23 +1390,7 @@
           <w:b/>
           <w:i/>
         </w:rPr>
-        <w:t xml:space="preserve">déterminer les mesures possibles avec le </w:t>
-      </w:r>
-      <w:proofErr w:type="spellStart"/>
-      <w:r>
-        <w:rPr>
-          <w:b/>
-          <w:i/>
-        </w:rPr>
-        <w:t>Maxpid</w:t>
-      </w:r>
-      <w:proofErr w:type="spellEnd"/>
-      <w:r>
-        <w:rPr>
-          <w:b/>
-          <w:i/>
-        </w:rPr>
-        <w:t>.</w:t>
+        <w:t>déterminer les mesures possibles avec le Maxpid.</w:t>
       </w:r>
     </w:p>
     <w:p/>
@@ -1551,15 +1449,7 @@
         <w:t xml:space="preserve">Réponse à une sollicitation. </w:t>
       </w:r>
       <w:r>
-        <w:t xml:space="preserve">Dans ce menu il est possible d’imposer une consigne angulaire à faire suivre au </w:t>
-      </w:r>
-      <w:proofErr w:type="spellStart"/>
-      <w:r>
-        <w:t>Maxpid</w:t>
-      </w:r>
-      <w:proofErr w:type="spellEnd"/>
-      <w:r>
-        <w:t>.</w:t>
+        <w:t>Dans ce menu il est possible d’imposer une consigne angulaire à faire suivre au Maxpid.</w:t>
       </w:r>
     </w:p>
     <w:p/>
@@ -1780,35 +1670,7 @@
               <w:rPr>
                 <w:rFonts w:cstheme="minorHAnsi"/>
               </w:rPr>
-              <w:t xml:space="preserve">Suivant le type de robot sur lequel on peut intégrer le </w:t>
-            </w:r>
-            <w:proofErr w:type="spellStart"/>
-            <w:r>
-              <w:rPr>
-                <w:rFonts w:cstheme="minorHAnsi"/>
-              </w:rPr>
-              <w:t>Maxpid</w:t>
-            </w:r>
-            <w:proofErr w:type="spellEnd"/>
-            <w:r>
-              <w:rPr>
-                <w:rFonts w:cstheme="minorHAnsi"/>
-              </w:rPr>
-              <w:t xml:space="preserve">, les performances attendues peuvent être différentes. Le cahier des charges fonctionnel impose un certain nombre d’exigences. On va chercher à savoir si le </w:t>
-            </w:r>
-            <w:proofErr w:type="spellStart"/>
-            <w:r>
-              <w:rPr>
-                <w:rFonts w:cstheme="minorHAnsi"/>
-              </w:rPr>
-              <w:t>Maxpid</w:t>
-            </w:r>
-            <w:proofErr w:type="spellEnd"/>
-            <w:r>
-              <w:rPr>
-                <w:rFonts w:cstheme="minorHAnsi"/>
-              </w:rPr>
-              <w:t xml:space="preserve"> remplit ces exigences.</w:t>
+              <w:t>Suivant le type de robot sur lequel on peut intégrer le Maxpid, les performances attendues peuvent être différentes. Le cahier des charges fonctionnel impose un certain nombre d’exigences. On va chercher à savoir si le Maxpid remplit ces exigences.</w:t>
             </w:r>
           </w:p>
         </w:tc>
@@ -1882,21 +1744,7 @@
         <w:rPr>
           <w:lang w:eastAsia="fr-FR"/>
         </w:rPr>
-        <w:t xml:space="preserve">On donne le diagramme des exigences du </w:t>
-      </w:r>
-      <w:proofErr w:type="spellStart"/>
-      <w:r>
-        <w:rPr>
-          <w:lang w:eastAsia="fr-FR"/>
-        </w:rPr>
-        <w:t>Maxpid</w:t>
-      </w:r>
-      <w:proofErr w:type="spellEnd"/>
-      <w:r>
-        <w:rPr>
-          <w:lang w:eastAsia="fr-FR"/>
-        </w:rPr>
-        <w:t>.</w:t>
+        <w:t>On donne le diagramme des exigences du Maxpid.</w:t>
       </w:r>
     </w:p>
     <w:p>
@@ -2708,21 +2556,7 @@
         <w:rPr>
           <w:lang w:eastAsia="fr-FR"/>
         </w:rPr>
-        <w:t xml:space="preserve">Expliquer pourquoi le </w:t>
-      </w:r>
-      <w:proofErr w:type="spellStart"/>
-      <w:r>
-        <w:rPr>
-          <w:lang w:eastAsia="fr-FR"/>
-        </w:rPr>
-        <w:t>Maxpid</w:t>
-      </w:r>
-      <w:proofErr w:type="spellEnd"/>
-      <w:r>
-        <w:rPr>
-          <w:lang w:eastAsia="fr-FR"/>
-        </w:rPr>
-        <w:t xml:space="preserve"> est un </w:t>
+        <w:t xml:space="preserve">Expliquer pourquoi le Maxpid est un </w:t>
       </w:r>
       <w:r>
         <w:rPr>
@@ -2750,21 +2584,7 @@
         <w:rPr>
           <w:lang w:eastAsia="fr-FR"/>
         </w:rPr>
-        <w:t xml:space="preserve">Dans le cas du </w:t>
-      </w:r>
-      <w:proofErr w:type="spellStart"/>
-      <w:r>
-        <w:rPr>
-          <w:lang w:eastAsia="fr-FR"/>
-        </w:rPr>
-        <w:t>Maxpid</w:t>
-      </w:r>
-      <w:proofErr w:type="spellEnd"/>
-      <w:r>
-        <w:rPr>
-          <w:lang w:eastAsia="fr-FR"/>
-        </w:rPr>
-        <w:t>, quelle est la grandeur physique asservie ?</w:t>
+        <w:t>Dans le cas du Maxpid, quelle est la grandeur physique asservie ?</w:t>
       </w:r>
     </w:p>
     <w:p>
@@ -3577,7 +3397,7 @@
                     <a:blip r:embed="rId26" cstate="print">
                       <a:extLst>
                         <a:ext uri="{28A0092B-C50C-407E-A947-70E740481C1C}">
-                          <a14:useLocalDpi xmlns:a14="http://schemas.microsoft.com/office/drawing/2010/main" xmlns:wps="http://schemas.microsoft.com/office/word/2010/wordprocessingShape" xmlns:wpi="http://schemas.microsoft.com/office/word/2010/wordprocessingInk" xmlns:wpg="http://schemas.microsoft.com/office/word/2010/wordprocessingGroup" xmlns:w14="http://schemas.microsoft.com/office/word/2010/wordml" xmlns:w="http://schemas.openxmlformats.org/wordprocessingml/2006/main" xmlns:w10="urn:schemas-microsoft-com:office:word" xmlns:wp14="http://schemas.microsoft.com/office/word/2010/wordprocessingDrawing" xmlns:v="urn:schemas-microsoft-com:vml" xmlns:o="urn:schemas-microsoft-com:office:office" xmlns:mc="http://schemas.openxmlformats.org/markup-compatibility/2006" xmlns:wpc="http://schemas.microsoft.com/office/word/2010/wordprocessingCanvas" xmlns="" val="0"/>
+                          <a14:useLocalDpi xmlns="" xmlns:wpc="http://schemas.microsoft.com/office/word/2010/wordprocessingCanvas" xmlns:mc="http://schemas.openxmlformats.org/markup-compatibility/2006" xmlns:o="urn:schemas-microsoft-com:office:office" xmlns:v="urn:schemas-microsoft-com:vml" xmlns:wp14="http://schemas.microsoft.com/office/word/2010/wordprocessingDrawing" xmlns:w10="urn:schemas-microsoft-com:office:word" xmlns:w="http://schemas.openxmlformats.org/wordprocessingml/2006/main" xmlns:w14="http://schemas.microsoft.com/office/word/2010/wordml" xmlns:wpg="http://schemas.microsoft.com/office/word/2010/wordprocessingGroup" xmlns:wpi="http://schemas.microsoft.com/office/word/2010/wordprocessingInk" xmlns:wps="http://schemas.microsoft.com/office/word/2010/wordprocessingShape" xmlns:a14="http://schemas.microsoft.com/office/drawing/2010/main" val="0"/>
                         </a:ext>
                       </a:extLst>
                     </a:blip>
@@ -4323,7 +4143,6 @@
       <w:r>
         <w:rPr>
           <w:rFonts w:cs="Arial"/>
-          <w:noProof/>
         </w:rPr>
       </w:r>
       <w:r>
@@ -4494,23 +4313,7 @@
                         <w:sz w:val="13"/>
                         <w:szCs w:val="18"/>
                       </w:rPr>
-                      <w:t>(</w:t>
-                    </w:r>
-                    <w:proofErr w:type="gramStart"/>
-                    <w:r>
-                      <w:rPr>
-                        <w:sz w:val="13"/>
-                        <w:szCs w:val="18"/>
-                      </w:rPr>
-                      <w:t>consignes</w:t>
-                    </w:r>
-                    <w:proofErr w:type="gramEnd"/>
-                    <w:r>
-                      <w:rPr>
-                        <w:sz w:val="13"/>
-                        <w:szCs w:val="18"/>
-                      </w:rPr>
-                      <w:t xml:space="preserve"> et comptes rendus</w:t>
+                      <w:t>(consignes et comptes rendus</w:t>
                     </w:r>
                     <w:r>
                       <w:rPr>
@@ -4952,19 +4755,11 @@
                         <w:sz w:val="15"/>
                       </w:rPr>
                     </w:pPr>
-                    <w:proofErr w:type="gramStart"/>
                     <w:r>
                       <w:rPr>
                         <w:sz w:val="15"/>
                       </w:rPr>
-                      <w:t>de</w:t>
-                    </w:r>
-                    <w:proofErr w:type="gramEnd"/>
-                    <w:r>
-                      <w:rPr>
-                        <w:sz w:val="15"/>
-                      </w:rPr>
-                      <w:t xml:space="preserve"> sortie</w:t>
+                      <w:t>de sortie</w:t>
                     </w:r>
                   </w:p>
                 </w:txbxContent>
@@ -5019,14 +4814,12 @@
                         <w:sz w:val="15"/>
                       </w:rPr>
                     </w:pPr>
-                    <w:proofErr w:type="gramStart"/>
                     <w:r>
                       <w:rPr>
                         <w:sz w:val="15"/>
                       </w:rPr>
                       <w:t>d'entrée</w:t>
                     </w:r>
-                    <w:proofErr w:type="gramEnd"/>
                   </w:p>
                 </w:txbxContent>
               </v:textbox>
@@ -5148,7 +4941,7 @@
                           <a:blip r:embed="rId28" cstate="print">
                             <a:extLst>
                               <a:ext uri="{28A0092B-C50C-407E-A947-70E740481C1C}">
-                                <a14:useLocalDpi xmlns:a14="http://schemas.microsoft.com/office/drawing/2010/main" xmlns:wps="http://schemas.microsoft.com/office/word/2010/wordprocessingShape" xmlns:wpi="http://schemas.microsoft.com/office/word/2010/wordprocessingInk" xmlns:wpg="http://schemas.microsoft.com/office/word/2010/wordprocessingGroup" xmlns:w14="http://schemas.microsoft.com/office/word/2010/wordml" xmlns:w="http://schemas.openxmlformats.org/wordprocessingml/2006/main" xmlns:w10="urn:schemas-microsoft-com:office:word" xmlns:wp14="http://schemas.microsoft.com/office/word/2010/wordprocessingDrawing" xmlns:v="urn:schemas-microsoft-com:vml" xmlns:o="urn:schemas-microsoft-com:office:office" xmlns:mc="http://schemas.openxmlformats.org/markup-compatibility/2006" xmlns:wpc="http://schemas.microsoft.com/office/word/2010/wordprocessingCanvas" xmlns="" val="0"/>
+                                <a14:useLocalDpi xmlns="" xmlns:wpc="http://schemas.microsoft.com/office/word/2010/wordprocessingCanvas" xmlns:mc="http://schemas.openxmlformats.org/markup-compatibility/2006" xmlns:o="urn:schemas-microsoft-com:office:office" xmlns:v="urn:schemas-microsoft-com:vml" xmlns:wp14="http://schemas.microsoft.com/office/word/2010/wordprocessingDrawing" xmlns:w10="urn:schemas-microsoft-com:office:word" xmlns:w="http://schemas.openxmlformats.org/wordprocessingml/2006/main" xmlns:w14="http://schemas.microsoft.com/office/word/2010/wordml" xmlns:wpg="http://schemas.microsoft.com/office/word/2010/wordprocessingGroup" xmlns:wpi="http://schemas.microsoft.com/office/word/2010/wordprocessingInk" xmlns:wps="http://schemas.microsoft.com/office/word/2010/wordprocessingShape" xmlns:a14="http://schemas.microsoft.com/office/drawing/2010/main" val="0"/>
                               </a:ext>
                             </a:extLst>
                           </a:blip>
@@ -5208,7 +5001,7 @@
                           <a:blip r:embed="rId29" cstate="print">
                             <a:extLst>
                               <a:ext uri="{28A0092B-C50C-407E-A947-70E740481C1C}">
-                                <a14:useLocalDpi xmlns:a14="http://schemas.microsoft.com/office/drawing/2010/main" xmlns:wps="http://schemas.microsoft.com/office/word/2010/wordprocessingShape" xmlns:wpi="http://schemas.microsoft.com/office/word/2010/wordprocessingInk" xmlns:wpg="http://schemas.microsoft.com/office/word/2010/wordprocessingGroup" xmlns:w14="http://schemas.microsoft.com/office/word/2010/wordml" xmlns:w="http://schemas.openxmlformats.org/wordprocessingml/2006/main" xmlns:w10="urn:schemas-microsoft-com:office:word" xmlns:wp14="http://schemas.microsoft.com/office/word/2010/wordprocessingDrawing" xmlns:v="urn:schemas-microsoft-com:vml" xmlns:o="urn:schemas-microsoft-com:office:office" xmlns:mc="http://schemas.openxmlformats.org/markup-compatibility/2006" xmlns:wpc="http://schemas.microsoft.com/office/word/2010/wordprocessingCanvas" xmlns="" val="0"/>
+                                <a14:useLocalDpi xmlns="" xmlns:wpc="http://schemas.microsoft.com/office/word/2010/wordprocessingCanvas" xmlns:mc="http://schemas.openxmlformats.org/markup-compatibility/2006" xmlns:o="urn:schemas-microsoft-com:office:office" xmlns:v="urn:schemas-microsoft-com:vml" xmlns:wp14="http://schemas.microsoft.com/office/word/2010/wordprocessingDrawing" xmlns:w10="urn:schemas-microsoft-com:office:word" xmlns:w="http://schemas.openxmlformats.org/wordprocessingml/2006/main" xmlns:w14="http://schemas.microsoft.com/office/word/2010/wordml" xmlns:wpg="http://schemas.microsoft.com/office/word/2010/wordprocessingGroup" xmlns:wpi="http://schemas.microsoft.com/office/word/2010/wordprocessingInk" xmlns:wps="http://schemas.microsoft.com/office/word/2010/wordprocessingShape" xmlns:a14="http://schemas.microsoft.com/office/drawing/2010/main" val="0"/>
                               </a:ext>
                             </a:extLst>
                           </a:blip>
@@ -5542,14 +5335,14 @@
 
 <file path=word/endnotes.xml><?xml version="1.0" encoding="utf-8"?>
 <w:endnotes xmlns:ve="http://schemas.openxmlformats.org/markup-compatibility/2006" xmlns:o="urn:schemas-microsoft-com:office:office" xmlns:r="http://schemas.openxmlformats.org/officeDocument/2006/relationships" xmlns:m="http://schemas.openxmlformats.org/officeDocument/2006/math" xmlns:v="urn:schemas-microsoft-com:vml" xmlns:wp="http://schemas.openxmlformats.org/drawingml/2006/wordprocessingDrawing" xmlns:w10="urn:schemas-microsoft-com:office:word" xmlns:w="http://schemas.openxmlformats.org/wordprocessingml/2006/main" xmlns:wne="http://schemas.microsoft.com/office/word/2006/wordml">
-  <w:endnote w:type="separator" w:id="-1">
+  <w:endnote w:type="separator" w:id="0">
     <w:p>
       <w:r>
         <w:separator/>
       </w:r>
     </w:p>
   </w:endnote>
-  <w:endnote w:type="continuationSeparator" w:id="0">
+  <w:endnote w:type="continuationSeparator" w:id="1">
     <w:p>
       <w:r>
         <w:continuationSeparator/>
@@ -5735,7 +5528,7 @@
                             <a:blip r:embed="rId1">
                               <a:extLst>
                                 <a:ext uri="{28A0092B-C50C-407E-A947-70E740481C1C}">
-                                  <a14:useLocalDpi xmlns:a14="http://schemas.microsoft.com/office/drawing/2010/main" xmlns:wps="http://schemas.microsoft.com/office/word/2010/wordprocessingShape" xmlns:wpi="http://schemas.microsoft.com/office/word/2010/wordprocessingInk" xmlns:wpg="http://schemas.microsoft.com/office/word/2010/wordprocessingGroup" xmlns:w14="http://schemas.microsoft.com/office/word/2010/wordml" xmlns:w="http://schemas.openxmlformats.org/wordprocessingml/2006/main" xmlns:w10="urn:schemas-microsoft-com:office:word" xmlns:wp14="http://schemas.microsoft.com/office/word/2010/wordprocessingDrawing" xmlns:v="urn:schemas-microsoft-com:vml" xmlns:o="urn:schemas-microsoft-com:office:office" xmlns:mc="http://schemas.openxmlformats.org/markup-compatibility/2006" xmlns:wpc="http://schemas.microsoft.com/office/word/2010/wordprocessingCanvas" xmlns="" val="0"/>
+                                  <a14:useLocalDpi xmlns="" xmlns:wpc="http://schemas.microsoft.com/office/word/2010/wordprocessingCanvas" xmlns:mc="http://schemas.openxmlformats.org/markup-compatibility/2006" xmlns:o="urn:schemas-microsoft-com:office:office" xmlns:v="urn:schemas-microsoft-com:vml" xmlns:wp14="http://schemas.microsoft.com/office/word/2010/wordprocessingDrawing" xmlns:w10="urn:schemas-microsoft-com:office:word" xmlns:w="http://schemas.openxmlformats.org/wordprocessingml/2006/main" xmlns:w14="http://schemas.microsoft.com/office/word/2010/wordml" xmlns:wpg="http://schemas.microsoft.com/office/word/2010/wordprocessingGroup" xmlns:wpi="http://schemas.microsoft.com/office/word/2010/wordprocessingInk" xmlns:wps="http://schemas.microsoft.com/office/word/2010/wordprocessingShape" xmlns:a14="http://schemas.microsoft.com/office/drawing/2010/main" val="0"/>
                                 </a:ext>
                               </a:extLst>
                             </a:blip>
@@ -5897,7 +5690,7 @@
                             <a:blip r:embed="rId1">
                               <a:extLst>
                                 <a:ext uri="{28A0092B-C50C-407E-A947-70E740481C1C}">
-                                  <a14:useLocalDpi xmlns:a14="http://schemas.microsoft.com/office/drawing/2010/main" xmlns:wps="http://schemas.microsoft.com/office/word/2010/wordprocessingShape" xmlns:wpi="http://schemas.microsoft.com/office/word/2010/wordprocessingInk" xmlns:wpg="http://schemas.microsoft.com/office/word/2010/wordprocessingGroup" xmlns:w14="http://schemas.microsoft.com/office/word/2010/wordml" xmlns:w="http://schemas.openxmlformats.org/wordprocessingml/2006/main" xmlns:w10="urn:schemas-microsoft-com:office:word" xmlns:wp14="http://schemas.microsoft.com/office/word/2010/wordprocessingDrawing" xmlns:v="urn:schemas-microsoft-com:vml" xmlns:o="urn:schemas-microsoft-com:office:office" xmlns:mc="http://schemas.openxmlformats.org/markup-compatibility/2006" xmlns:wpc="http://schemas.microsoft.com/office/word/2010/wordprocessingCanvas" xmlns="" val="0"/>
+                                  <a14:useLocalDpi xmlns="" xmlns:wpc="http://schemas.microsoft.com/office/word/2010/wordprocessingCanvas" xmlns:mc="http://schemas.openxmlformats.org/markup-compatibility/2006" xmlns:o="urn:schemas-microsoft-com:office:office" xmlns:v="urn:schemas-microsoft-com:vml" xmlns:wp14="http://schemas.microsoft.com/office/word/2010/wordprocessingDrawing" xmlns:w10="urn:schemas-microsoft-com:office:word" xmlns:w="http://schemas.openxmlformats.org/wordprocessingml/2006/main" xmlns:w14="http://schemas.microsoft.com/office/word/2010/wordml" xmlns:wpg="http://schemas.microsoft.com/office/word/2010/wordprocessingGroup" xmlns:wpi="http://schemas.microsoft.com/office/word/2010/wordprocessingInk" xmlns:wps="http://schemas.microsoft.com/office/word/2010/wordprocessingShape" xmlns:a14="http://schemas.microsoft.com/office/drawing/2010/main" val="0"/>
                                 </a:ext>
                               </a:extLst>
                             </a:blip>
@@ -6058,7 +5851,7 @@
                         <a:blip r:embed="rId1">
                           <a:extLst>
                             <a:ext uri="{28A0092B-C50C-407E-A947-70E740481C1C}">
-                              <a14:useLocalDpi xmlns:a14="http://schemas.microsoft.com/office/drawing/2010/main" xmlns:wps="http://schemas.microsoft.com/office/word/2010/wordprocessingShape" xmlns:wpi="http://schemas.microsoft.com/office/word/2010/wordprocessingInk" xmlns:wpg="http://schemas.microsoft.com/office/word/2010/wordprocessingGroup" xmlns:w14="http://schemas.microsoft.com/office/word/2010/wordml" xmlns:w="http://schemas.openxmlformats.org/wordprocessingml/2006/main" xmlns:w10="urn:schemas-microsoft-com:office:word" xmlns:wp14="http://schemas.microsoft.com/office/word/2010/wordprocessingDrawing" xmlns:v="urn:schemas-microsoft-com:vml" xmlns:o="urn:schemas-microsoft-com:office:office" xmlns:mc="http://schemas.openxmlformats.org/markup-compatibility/2006" xmlns:wpc="http://schemas.microsoft.com/office/word/2010/wordprocessingCanvas" xmlns="" val="0"/>
+                              <a14:useLocalDpi xmlns="" xmlns:wpc="http://schemas.microsoft.com/office/word/2010/wordprocessingCanvas" xmlns:mc="http://schemas.openxmlformats.org/markup-compatibility/2006" xmlns:o="urn:schemas-microsoft-com:office:office" xmlns:v="urn:schemas-microsoft-com:vml" xmlns:wp14="http://schemas.microsoft.com/office/word/2010/wordprocessingDrawing" xmlns:w10="urn:schemas-microsoft-com:office:word" xmlns:w="http://schemas.openxmlformats.org/wordprocessingml/2006/main" xmlns:w14="http://schemas.microsoft.com/office/word/2010/wordml" xmlns:wpg="http://schemas.microsoft.com/office/word/2010/wordprocessingGroup" xmlns:wpi="http://schemas.microsoft.com/office/word/2010/wordprocessingInk" xmlns:wps="http://schemas.microsoft.com/office/word/2010/wordprocessingShape" xmlns:a14="http://schemas.microsoft.com/office/drawing/2010/main" val="0"/>
                             </a:ext>
                           </a:extLst>
                         </a:blip>
@@ -6390,7 +6183,7 @@
                         <a:blip r:embed="rId1">
                           <a:extLst>
                             <a:ext uri="{28A0092B-C50C-407E-A947-70E740481C1C}">
-                              <a14:useLocalDpi xmlns:a14="http://schemas.microsoft.com/office/drawing/2010/main" xmlns:wps="http://schemas.microsoft.com/office/word/2010/wordprocessingShape" xmlns:wpi="http://schemas.microsoft.com/office/word/2010/wordprocessingInk" xmlns:wpg="http://schemas.microsoft.com/office/word/2010/wordprocessingGroup" xmlns:w14="http://schemas.microsoft.com/office/word/2010/wordml" xmlns:w="http://schemas.openxmlformats.org/wordprocessingml/2006/main" xmlns:w10="urn:schemas-microsoft-com:office:word" xmlns:wp14="http://schemas.microsoft.com/office/word/2010/wordprocessingDrawing" xmlns:v="urn:schemas-microsoft-com:vml" xmlns:o="urn:schemas-microsoft-com:office:office" xmlns:mc="http://schemas.openxmlformats.org/markup-compatibility/2006" xmlns:wpc="http://schemas.microsoft.com/office/word/2010/wordprocessingCanvas" xmlns="" val="0"/>
+                              <a14:useLocalDpi xmlns="" xmlns:wpc="http://schemas.microsoft.com/office/word/2010/wordprocessingCanvas" xmlns:mc="http://schemas.openxmlformats.org/markup-compatibility/2006" xmlns:o="urn:schemas-microsoft-com:office:office" xmlns:v="urn:schemas-microsoft-com:vml" xmlns:wp14="http://schemas.microsoft.com/office/word/2010/wordprocessingDrawing" xmlns:w10="urn:schemas-microsoft-com:office:word" xmlns:w="http://schemas.openxmlformats.org/wordprocessingml/2006/main" xmlns:w14="http://schemas.microsoft.com/office/word/2010/wordml" xmlns:wpg="http://schemas.microsoft.com/office/word/2010/wordprocessingGroup" xmlns:wpi="http://schemas.microsoft.com/office/word/2010/wordprocessingInk" xmlns:wps="http://schemas.microsoft.com/office/word/2010/wordprocessingShape" xmlns:a14="http://schemas.microsoft.com/office/drawing/2010/main" val="0"/>
                             </a:ext>
                           </a:extLst>
                         </a:blip>
@@ -6612,14 +6405,14 @@
 
 <file path=word/footnotes.xml><?xml version="1.0" encoding="utf-8"?>
 <w:footnotes xmlns:ve="http://schemas.openxmlformats.org/markup-compatibility/2006" xmlns:o="urn:schemas-microsoft-com:office:office" xmlns:r="http://schemas.openxmlformats.org/officeDocument/2006/relationships" xmlns:m="http://schemas.openxmlformats.org/officeDocument/2006/math" xmlns:v="urn:schemas-microsoft-com:vml" xmlns:wp="http://schemas.openxmlformats.org/drawingml/2006/wordprocessingDrawing" xmlns:w10="urn:schemas-microsoft-com:office:word" xmlns:w="http://schemas.openxmlformats.org/wordprocessingml/2006/main" xmlns:wne="http://schemas.microsoft.com/office/word/2006/wordml">
-  <w:footnote w:type="separator" w:id="-1">
+  <w:footnote w:type="separator" w:id="0">
     <w:p>
       <w:r>
         <w:separator/>
       </w:r>
     </w:p>
   </w:footnote>
-  <w:footnote w:type="continuationSeparator" w:id="0">
+  <w:footnote w:type="continuationSeparator" w:id="1">
     <w:p>
       <w:r>
         <w:continuationSeparator/>
@@ -6705,7 +6498,7 @@
                         <a:blip r:embed="rId1">
                           <a:extLst>
                             <a:ext uri="{28A0092B-C50C-407E-A947-70E740481C1C}">
-                              <a14:useLocalDpi xmlns:a14="http://schemas.microsoft.com/office/drawing/2010/main" xmlns:wps="http://schemas.microsoft.com/office/word/2010/wordprocessingShape" xmlns:wpi="http://schemas.microsoft.com/office/word/2010/wordprocessingInk" xmlns:wpg="http://schemas.microsoft.com/office/word/2010/wordprocessingGroup" xmlns:w14="http://schemas.microsoft.com/office/word/2010/wordml" xmlns:w="http://schemas.openxmlformats.org/wordprocessingml/2006/main" xmlns:w10="urn:schemas-microsoft-com:office:word" xmlns:wp14="http://schemas.microsoft.com/office/word/2010/wordprocessingDrawing" xmlns:v="urn:schemas-microsoft-com:vml" xmlns:o="urn:schemas-microsoft-com:office:office" xmlns:mc="http://schemas.openxmlformats.org/markup-compatibility/2006" xmlns:wpc="http://schemas.microsoft.com/office/word/2010/wordprocessingCanvas" xmlns="" val="0"/>
+                              <a14:useLocalDpi xmlns="" xmlns:wpc="http://schemas.microsoft.com/office/word/2010/wordprocessingCanvas" xmlns:mc="http://schemas.openxmlformats.org/markup-compatibility/2006" xmlns:o="urn:schemas-microsoft-com:office:office" xmlns:v="urn:schemas-microsoft-com:vml" xmlns:wp14="http://schemas.microsoft.com/office/word/2010/wordprocessingDrawing" xmlns:w10="urn:schemas-microsoft-com:office:word" xmlns:w="http://schemas.openxmlformats.org/wordprocessingml/2006/main" xmlns:w14="http://schemas.microsoft.com/office/word/2010/wordml" xmlns:wpg="http://schemas.microsoft.com/office/word/2010/wordprocessingGroup" xmlns:wpi="http://schemas.microsoft.com/office/word/2010/wordprocessingInk" xmlns:wps="http://schemas.microsoft.com/office/word/2010/wordprocessingShape" xmlns:a14="http://schemas.microsoft.com/office/drawing/2010/main" val="0"/>
                             </a:ext>
                           </a:extLst>
                         </a:blip>
@@ -6798,7 +6591,7 @@
                         <a:blip r:embed="rId2">
                           <a:extLst>
                             <a:ext uri="{28A0092B-C50C-407E-A947-70E740481C1C}">
-                              <a14:useLocalDpi xmlns:a14="http://schemas.microsoft.com/office/drawing/2010/main" xmlns:wps="http://schemas.microsoft.com/office/word/2010/wordprocessingShape" xmlns:wpi="http://schemas.microsoft.com/office/word/2010/wordprocessingInk" xmlns:wpg="http://schemas.microsoft.com/office/word/2010/wordprocessingGroup" xmlns:w14="http://schemas.microsoft.com/office/word/2010/wordml" xmlns:w="http://schemas.openxmlformats.org/wordprocessingml/2006/main" xmlns:w10="urn:schemas-microsoft-com:office:word" xmlns:wp14="http://schemas.microsoft.com/office/word/2010/wordprocessingDrawing" xmlns:v="urn:schemas-microsoft-com:vml" xmlns:o="urn:schemas-microsoft-com:office:office" xmlns:mc="http://schemas.openxmlformats.org/markup-compatibility/2006" xmlns:wpc="http://schemas.microsoft.com/office/word/2010/wordprocessingCanvas" xmlns="" val="0"/>
+                              <a14:useLocalDpi xmlns="" xmlns:wpc="http://schemas.microsoft.com/office/word/2010/wordprocessingCanvas" xmlns:mc="http://schemas.openxmlformats.org/markup-compatibility/2006" xmlns:o="urn:schemas-microsoft-com:office:office" xmlns:v="urn:schemas-microsoft-com:vml" xmlns:wp14="http://schemas.microsoft.com/office/word/2010/wordprocessingDrawing" xmlns:w10="urn:schemas-microsoft-com:office:word" xmlns:w="http://schemas.openxmlformats.org/wordprocessingml/2006/main" xmlns:w14="http://schemas.microsoft.com/office/word/2010/wordml" xmlns:wpg="http://schemas.microsoft.com/office/word/2010/wordprocessingGroup" xmlns:wpi="http://schemas.microsoft.com/office/word/2010/wordprocessingInk" xmlns:wps="http://schemas.microsoft.com/office/word/2010/wordprocessingShape" xmlns:a14="http://schemas.microsoft.com/office/drawing/2010/main" val="0"/>
                             </a:ext>
                           </a:extLst>
                         </a:blip>
@@ -7099,7 +6892,7 @@
                         <a:blip r:embed="rId1">
                           <a:extLst>
                             <a:ext uri="{28A0092B-C50C-407E-A947-70E740481C1C}">
-                              <a14:useLocalDpi xmlns:a14="http://schemas.microsoft.com/office/drawing/2010/main" xmlns:wps="http://schemas.microsoft.com/office/word/2010/wordprocessingShape" xmlns:wpi="http://schemas.microsoft.com/office/word/2010/wordprocessingInk" xmlns:wpg="http://schemas.microsoft.com/office/word/2010/wordprocessingGroup" xmlns:w14="http://schemas.microsoft.com/office/word/2010/wordml" xmlns:w="http://schemas.openxmlformats.org/wordprocessingml/2006/main" xmlns:w10="urn:schemas-microsoft-com:office:word" xmlns:wp14="http://schemas.microsoft.com/office/word/2010/wordprocessingDrawing" xmlns:v="urn:schemas-microsoft-com:vml" xmlns:o="urn:schemas-microsoft-com:office:office" xmlns:mc="http://schemas.openxmlformats.org/markup-compatibility/2006" xmlns:wpc="http://schemas.microsoft.com/office/word/2010/wordprocessingCanvas" xmlns="" val="0"/>
+                              <a14:useLocalDpi xmlns="" xmlns:wpc="http://schemas.microsoft.com/office/word/2010/wordprocessingCanvas" xmlns:mc="http://schemas.openxmlformats.org/markup-compatibility/2006" xmlns:o="urn:schemas-microsoft-com:office:office" xmlns:v="urn:schemas-microsoft-com:vml" xmlns:wp14="http://schemas.microsoft.com/office/word/2010/wordprocessingDrawing" xmlns:w10="urn:schemas-microsoft-com:office:word" xmlns:w="http://schemas.openxmlformats.org/wordprocessingml/2006/main" xmlns:w14="http://schemas.microsoft.com/office/word/2010/wordml" xmlns:wpg="http://schemas.microsoft.com/office/word/2010/wordprocessingGroup" xmlns:wpi="http://schemas.microsoft.com/office/word/2010/wordprocessingInk" xmlns:wps="http://schemas.microsoft.com/office/word/2010/wordprocessingShape" xmlns:a14="http://schemas.microsoft.com/office/drawing/2010/main" val="0"/>
                             </a:ext>
                           </a:extLst>
                         </a:blip>
@@ -7341,7 +7134,7 @@
                         <a:blip r:embed="rId2">
                           <a:extLst>
                             <a:ext uri="{28A0092B-C50C-407E-A947-70E740481C1C}">
-                              <a14:useLocalDpi xmlns:a14="http://schemas.microsoft.com/office/drawing/2010/main" xmlns:wps="http://schemas.microsoft.com/office/word/2010/wordprocessingShape" xmlns:wpi="http://schemas.microsoft.com/office/word/2010/wordprocessingInk" xmlns:wpg="http://schemas.microsoft.com/office/word/2010/wordprocessingGroup" xmlns:w14="http://schemas.microsoft.com/office/word/2010/wordml" xmlns:w="http://schemas.openxmlformats.org/wordprocessingml/2006/main" xmlns:w10="urn:schemas-microsoft-com:office:word" xmlns:wp14="http://schemas.microsoft.com/office/word/2010/wordprocessingDrawing" xmlns:v="urn:schemas-microsoft-com:vml" xmlns:o="urn:schemas-microsoft-com:office:office" xmlns:mc="http://schemas.openxmlformats.org/markup-compatibility/2006" xmlns:wpc="http://schemas.microsoft.com/office/word/2010/wordprocessingCanvas" xmlns="" val="0"/>
+                              <a14:useLocalDpi xmlns="" xmlns:wpc="http://schemas.microsoft.com/office/word/2010/wordprocessingCanvas" xmlns:mc="http://schemas.openxmlformats.org/markup-compatibility/2006" xmlns:o="urn:schemas-microsoft-com:office:office" xmlns:v="urn:schemas-microsoft-com:vml" xmlns:wp14="http://schemas.microsoft.com/office/word/2010/wordprocessingDrawing" xmlns:w10="urn:schemas-microsoft-com:office:word" xmlns:w="http://schemas.openxmlformats.org/wordprocessingml/2006/main" xmlns:w14="http://schemas.microsoft.com/office/word/2010/wordml" xmlns:wpg="http://schemas.microsoft.com/office/word/2010/wordprocessingGroup" xmlns:wpi="http://schemas.microsoft.com/office/word/2010/wordprocessingInk" xmlns:wps="http://schemas.microsoft.com/office/word/2010/wordprocessingShape" xmlns:a14="http://schemas.microsoft.com/office/drawing/2010/main" val="0"/>
                             </a:ext>
                           </a:extLst>
                         </a:blip>
@@ -7506,7 +7299,7 @@
                         <a:blip r:embed="rId1">
                           <a:extLst>
                             <a:ext uri="{28A0092B-C50C-407E-A947-70E740481C1C}">
-                              <a14:useLocalDpi xmlns:a14="http://schemas.microsoft.com/office/drawing/2010/main" xmlns:wps="http://schemas.microsoft.com/office/word/2010/wordprocessingShape" xmlns:wpi="http://schemas.microsoft.com/office/word/2010/wordprocessingInk" xmlns:wpg="http://schemas.microsoft.com/office/word/2010/wordprocessingGroup" xmlns:w14="http://schemas.microsoft.com/office/word/2010/wordml" xmlns:w="http://schemas.openxmlformats.org/wordprocessingml/2006/main" xmlns:w10="urn:schemas-microsoft-com:office:word" xmlns:wp14="http://schemas.microsoft.com/office/word/2010/wordprocessingDrawing" xmlns:v="urn:schemas-microsoft-com:vml" xmlns:o="urn:schemas-microsoft-com:office:office" xmlns:mc="http://schemas.openxmlformats.org/markup-compatibility/2006" xmlns:wpc="http://schemas.microsoft.com/office/word/2010/wordprocessingCanvas" xmlns="" val="0"/>
+                              <a14:useLocalDpi xmlns="" xmlns:wpc="http://schemas.microsoft.com/office/word/2010/wordprocessingCanvas" xmlns:mc="http://schemas.openxmlformats.org/markup-compatibility/2006" xmlns:o="urn:schemas-microsoft-com:office:office" xmlns:v="urn:schemas-microsoft-com:vml" xmlns:wp14="http://schemas.microsoft.com/office/word/2010/wordprocessingDrawing" xmlns:w10="urn:schemas-microsoft-com:office:word" xmlns:w="http://schemas.openxmlformats.org/wordprocessingml/2006/main" xmlns:w14="http://schemas.microsoft.com/office/word/2010/wordml" xmlns:wpg="http://schemas.microsoft.com/office/word/2010/wordprocessingGroup" xmlns:wpi="http://schemas.microsoft.com/office/word/2010/wordprocessingInk" xmlns:wps="http://schemas.microsoft.com/office/word/2010/wordprocessingShape" xmlns:a14="http://schemas.microsoft.com/office/drawing/2010/main" val="0"/>
                             </a:ext>
                           </a:extLst>
                         </a:blip>
@@ -7874,7 +7667,7 @@
                         <a:blip r:embed="rId1">
                           <a:extLst>
                             <a:ext uri="{28A0092B-C50C-407E-A947-70E740481C1C}">
-                              <a14:useLocalDpi xmlns:a14="http://schemas.microsoft.com/office/drawing/2010/main" xmlns:wps="http://schemas.microsoft.com/office/word/2010/wordprocessingShape" xmlns:wpi="http://schemas.microsoft.com/office/word/2010/wordprocessingInk" xmlns:wpg="http://schemas.microsoft.com/office/word/2010/wordprocessingGroup" xmlns:w14="http://schemas.microsoft.com/office/word/2010/wordml" xmlns:w="http://schemas.openxmlformats.org/wordprocessingml/2006/main" xmlns:w10="urn:schemas-microsoft-com:office:word" xmlns:wp14="http://schemas.microsoft.com/office/word/2010/wordprocessingDrawing" xmlns:v="urn:schemas-microsoft-com:vml" xmlns:o="urn:schemas-microsoft-com:office:office" xmlns:mc="http://schemas.openxmlformats.org/markup-compatibility/2006" xmlns:wpc="http://schemas.microsoft.com/office/word/2010/wordprocessingCanvas" xmlns="" val="0"/>
+                              <a14:useLocalDpi xmlns="" xmlns:wpc="http://schemas.microsoft.com/office/word/2010/wordprocessingCanvas" xmlns:mc="http://schemas.openxmlformats.org/markup-compatibility/2006" xmlns:o="urn:schemas-microsoft-com:office:office" xmlns:v="urn:schemas-microsoft-com:vml" xmlns:wp14="http://schemas.microsoft.com/office/word/2010/wordprocessingDrawing" xmlns:w10="urn:schemas-microsoft-com:office:word" xmlns:w="http://schemas.openxmlformats.org/wordprocessingml/2006/main" xmlns:w14="http://schemas.microsoft.com/office/word/2010/wordml" xmlns:wpg="http://schemas.microsoft.com/office/word/2010/wordprocessingGroup" xmlns:wpi="http://schemas.microsoft.com/office/word/2010/wordprocessingInk" xmlns:wps="http://schemas.microsoft.com/office/word/2010/wordprocessingShape" xmlns:a14="http://schemas.microsoft.com/office/drawing/2010/main" val="0"/>
                             </a:ext>
                           </a:extLst>
                         </a:blip>
@@ -8236,7 +8029,7 @@
                         <a:blip r:embed="rId1">
                           <a:extLst>
                             <a:ext uri="{28A0092B-C50C-407E-A947-70E740481C1C}">
-                              <a14:useLocalDpi xmlns:a14="http://schemas.microsoft.com/office/drawing/2010/main" xmlns:wps="http://schemas.microsoft.com/office/word/2010/wordprocessingShape" xmlns:wpi="http://schemas.microsoft.com/office/word/2010/wordprocessingInk" xmlns:wpg="http://schemas.microsoft.com/office/word/2010/wordprocessingGroup" xmlns:w14="http://schemas.microsoft.com/office/word/2010/wordml" xmlns:w="http://schemas.openxmlformats.org/wordprocessingml/2006/main" xmlns:w10="urn:schemas-microsoft-com:office:word" xmlns:wp14="http://schemas.microsoft.com/office/word/2010/wordprocessingDrawing" xmlns:v="urn:schemas-microsoft-com:vml" xmlns:o="urn:schemas-microsoft-com:office:office" xmlns:mc="http://schemas.openxmlformats.org/markup-compatibility/2006" xmlns:wpc="http://schemas.microsoft.com/office/word/2010/wordprocessingCanvas" xmlns="" val="0"/>
+                              <a14:useLocalDpi xmlns="" xmlns:wpc="http://schemas.microsoft.com/office/word/2010/wordprocessingCanvas" xmlns:mc="http://schemas.openxmlformats.org/markup-compatibility/2006" xmlns:o="urn:schemas-microsoft-com:office:office" xmlns:v="urn:schemas-microsoft-com:vml" xmlns:wp14="http://schemas.microsoft.com/office/word/2010/wordprocessingDrawing" xmlns:w10="urn:schemas-microsoft-com:office:word" xmlns:w="http://schemas.openxmlformats.org/wordprocessingml/2006/main" xmlns:w14="http://schemas.microsoft.com/office/word/2010/wordml" xmlns:wpg="http://schemas.microsoft.com/office/word/2010/wordprocessingGroup" xmlns:wpi="http://schemas.microsoft.com/office/word/2010/wordprocessingInk" xmlns:wps="http://schemas.microsoft.com/office/word/2010/wordprocessingShape" xmlns:a14="http://schemas.microsoft.com/office/drawing/2010/main" val="0"/>
                             </a:ext>
                           </a:extLst>
                         </a:blip>
@@ -8549,21 +8342,21 @@
         <v:path o:extrusionok="f" gradientshapeok="t" o:connecttype="rect"/>
         <o:lock v:ext="edit" aspectratio="t"/>
       </v:shapetype>
-      <v:shape id="_x0000_i1072" type="#_x0000_t75" alt="icone2.png" style="width:57.7pt;height:37.4pt;visibility:visible;mso-wrap-style:square" o:bullet="t">
+      <v:shape id="_x0000_i1048" type="#_x0000_t75" alt="icone2.png" style="width:57.6pt;height:37.45pt;visibility:visible;mso-wrap-style:square" o:bullet="t">
         <v:imagedata r:id="rId1" o:title="icone2"/>
       </v:shape>
     </w:pict>
   </w:numPicBullet>
   <w:numPicBullet w:numPicBulletId="1">
     <w:pict>
-      <v:shape id="_x0000_i1073" type="#_x0000_t75" style="width:12pt;height:12pt" o:bullet="t">
+      <v:shape id="_x0000_i1049" type="#_x0000_t75" style="width:12.1pt;height:12.1pt" o:bullet="t">
         <v:imagedata r:id="rId2" o:title="BD10264_"/>
       </v:shape>
     </w:pict>
   </w:numPicBullet>
   <w:numPicBullet w:numPicBulletId="2">
     <w:pict>
-      <v:shape id="_x0000_i1074" type="#_x0000_t75" style="width:9.25pt;height:9.25pt" o:bullet="t">
+      <v:shape id="_x0000_i1050" type="#_x0000_t75" style="width:9.2pt;height:9.2pt" o:bullet="t">
         <v:imagedata r:id="rId3" o:title="BD14692_"/>
       </v:shape>
     </w:pict>

</xml_diff>